<commit_message>
post career fair, keen orders, and subsys layout
</commit_message>
<xml_diff>
--- a/Applications/Jacob Knaup ITW Cover Letter.docx
+++ b/Applications/Jacob Knaup ITW Cover Letter.docx
@@ -130,7 +130,7 @@
           <w:rStyle w:val="widget-pane-link"/>
           <w:rFonts w:ascii="Times New Roman" w:hAnsi="Times New Roman" w:cs="Times New Roman"/>
         </w:rPr>
-        <w:t>ITW</w:t>
+        <w:t>Southwest Research Institute</w:t>
       </w:r>
     </w:p>
     <w:p>
@@ -146,330 +146,356 @@
           <w:rStyle w:val="widget-pane-link"/>
           <w:rFonts w:ascii="Times New Roman" w:hAnsi="Times New Roman" w:cs="Times New Roman"/>
         </w:rPr>
-        <w:t>Glenview, IL</w:t>
-      </w:r>
-    </w:p>
-    <w:p>
-      <w:pPr>
-        <w:spacing w:after="0" w:line="240" w:lineRule="auto"/>
-        <w:rPr>
-          <w:rFonts w:ascii="Times New Roman" w:hAnsi="Times New Roman" w:cs="Times New Roman"/>
-        </w:rPr>
-      </w:pPr>
-    </w:p>
-    <w:p>
-      <w:pPr>
-        <w:spacing w:after="0" w:line="240" w:lineRule="auto"/>
-        <w:rPr>
-          <w:rFonts w:ascii="Times New Roman" w:hAnsi="Times New Roman" w:cs="Times New Roman"/>
-        </w:rPr>
-      </w:pPr>
-      <w:r>
-        <w:rPr>
-          <w:rFonts w:ascii="Times New Roman" w:hAnsi="Times New Roman" w:cs="Times New Roman"/>
-        </w:rPr>
-        <w:t>Dear Hiring Professionals:</w:t>
-      </w:r>
-    </w:p>
-    <w:p>
-      <w:pPr>
-        <w:spacing w:after="0" w:line="240" w:lineRule="auto"/>
-        <w:rPr>
-          <w:rFonts w:ascii="Times New Roman" w:hAnsi="Times New Roman" w:cs="Times New Roman"/>
-        </w:rPr>
-      </w:pPr>
-    </w:p>
-    <w:p>
-      <w:pPr>
-        <w:spacing w:after="0" w:line="240" w:lineRule="auto"/>
-        <w:rPr>
-          <w:rFonts w:ascii="Times New Roman" w:hAnsi="Times New Roman" w:cs="Times New Roman"/>
-        </w:rPr>
-      </w:pPr>
-      <w:r>
-        <w:rPr>
-          <w:rFonts w:ascii="Times New Roman" w:hAnsi="Times New Roman" w:cs="Times New Roman"/>
-        </w:rPr>
-        <w:t xml:space="preserve">I am a Robotics Engineering student at Arizona State University’s Fulton Schools of Engineering interested in programming and testing </w:t>
-      </w:r>
-      <w:r>
-        <w:rPr>
-          <w:rFonts w:ascii="Times New Roman" w:hAnsi="Times New Roman" w:cs="Times New Roman"/>
-        </w:rPr>
-        <w:t xml:space="preserve">autonomous </w:t>
-      </w:r>
-      <w:r>
-        <w:rPr>
-          <w:rFonts w:ascii="Times New Roman" w:hAnsi="Times New Roman" w:cs="Times New Roman"/>
-        </w:rPr>
-        <w:t>systems.</w:t>
-      </w:r>
-      <w:r>
-        <w:rPr>
-          <w:rFonts w:ascii="Times New Roman" w:hAnsi="Times New Roman" w:cs="Times New Roman"/>
-        </w:rPr>
-        <w:t xml:space="preserve"> As such, I am particularly interested in working </w:t>
-      </w:r>
-      <w:r>
-        <w:rPr>
-          <w:rFonts w:ascii="Times New Roman" w:hAnsi="Times New Roman" w:cs="Times New Roman"/>
-        </w:rPr>
-        <w:t xml:space="preserve">with your </w:t>
-      </w:r>
-      <w:r>
-        <w:rPr>
-          <w:rFonts w:ascii="Times New Roman" w:hAnsi="Times New Roman" w:cs="Times New Roman"/>
-        </w:rPr>
-        <w:t>robotics team</w:t>
-      </w:r>
-      <w:r>
-        <w:rPr>
-          <w:rFonts w:ascii="Times New Roman" w:hAnsi="Times New Roman" w:cs="Times New Roman"/>
-        </w:rPr>
-        <w:t xml:space="preserve"> as a</w:t>
-      </w:r>
-      <w:r>
-        <w:rPr>
-          <w:rFonts w:ascii="Times New Roman" w:hAnsi="Times New Roman" w:cs="Times New Roman"/>
-        </w:rPr>
-        <w:t xml:space="preserve">n Engineering Intern </w:t>
-      </w:r>
-      <w:r>
-        <w:rPr>
-          <w:rFonts w:ascii="Times New Roman" w:hAnsi="Times New Roman" w:cs="Times New Roman"/>
-        </w:rPr>
-        <w:t xml:space="preserve">in </w:t>
-      </w:r>
-      <w:r>
-        <w:rPr>
-          <w:rFonts w:ascii="Times New Roman" w:hAnsi="Times New Roman" w:cs="Times New Roman"/>
-        </w:rPr>
-        <w:t>Glenview</w:t>
-      </w:r>
-      <w:r>
-        <w:rPr>
-          <w:rFonts w:ascii="Times New Roman" w:hAnsi="Times New Roman" w:cs="Times New Roman"/>
-        </w:rPr>
-        <w:t xml:space="preserve">, </w:t>
-      </w:r>
-      <w:r>
-        <w:rPr>
-          <w:rFonts w:ascii="Times New Roman" w:hAnsi="Times New Roman" w:cs="Times New Roman"/>
-        </w:rPr>
-        <w:t>Illinois</w:t>
-      </w:r>
-      <w:r>
-        <w:rPr>
-          <w:rFonts w:ascii="Times New Roman" w:hAnsi="Times New Roman" w:cs="Times New Roman"/>
-        </w:rPr>
-        <w:t xml:space="preserve"> to research, develop, and test </w:t>
-      </w:r>
-      <w:r>
-        <w:rPr>
-          <w:rFonts w:ascii="Times New Roman" w:hAnsi="Times New Roman" w:cs="Times New Roman"/>
-        </w:rPr>
-        <w:t>vision systems</w:t>
-      </w:r>
-      <w:r>
-        <w:rPr>
-          <w:rFonts w:ascii="Times New Roman" w:hAnsi="Times New Roman" w:cs="Times New Roman"/>
-        </w:rPr>
-        <w:t>. My experience writing programs to model systems, collect sensor data, perform experiments</w:t>
-      </w:r>
-      <w:r>
-        <w:rPr>
-          <w:rFonts w:ascii="Times New Roman" w:hAnsi="Times New Roman" w:cs="Times New Roman"/>
-        </w:rPr>
-        <w:t>, and control robotic system</w:t>
-      </w:r>
-      <w:r>
-        <w:rPr>
-          <w:rFonts w:ascii="Times New Roman" w:hAnsi="Times New Roman" w:cs="Times New Roman"/>
-        </w:rPr>
-        <w:t>s</w:t>
-      </w:r>
-      <w:r>
-        <w:rPr>
-          <w:rFonts w:ascii="Times New Roman" w:hAnsi="Times New Roman" w:cs="Times New Roman"/>
-        </w:rPr>
-        <w:t xml:space="preserve"> will make me a valuable addition to your team. I am eager to gain more experience </w:t>
-      </w:r>
-      <w:r>
-        <w:rPr>
-          <w:rFonts w:ascii="Times New Roman" w:hAnsi="Times New Roman" w:cs="Times New Roman"/>
-        </w:rPr>
-        <w:t>testing and debugging robotic systems</w:t>
-      </w:r>
-      <w:r>
-        <w:rPr>
-          <w:rFonts w:ascii="Times New Roman" w:hAnsi="Times New Roman" w:cs="Times New Roman"/>
-        </w:rPr>
-        <w:t xml:space="preserve"> with </w:t>
-      </w:r>
-      <w:r>
-        <w:rPr>
-          <w:rFonts w:ascii="Times New Roman" w:hAnsi="Times New Roman" w:cs="Times New Roman"/>
-        </w:rPr>
-        <w:t>ITW</w:t>
-      </w:r>
-      <w:r>
-        <w:rPr>
-          <w:rFonts w:ascii="Times New Roman" w:hAnsi="Times New Roman" w:cs="Times New Roman"/>
-        </w:rPr>
-        <w:t xml:space="preserve"> to solve the toughest challenges relating to </w:t>
-      </w:r>
-      <w:r>
-        <w:rPr>
-          <w:rFonts w:ascii="Times New Roman" w:hAnsi="Times New Roman" w:cs="Times New Roman"/>
-        </w:rPr>
-        <w:t>robotics</w:t>
-      </w:r>
-      <w:r>
-        <w:rPr>
-          <w:rFonts w:ascii="Times New Roman" w:hAnsi="Times New Roman" w:cs="Times New Roman"/>
-        </w:rPr>
-        <w:t>. I</w:t>
-      </w:r>
-      <w:r>
-        <w:rPr>
-          <w:rFonts w:ascii="Times New Roman" w:hAnsi="Times New Roman" w:cs="Times New Roman"/>
-        </w:rPr>
-        <w:t xml:space="preserve"> look forward to speaking with you about your internship opening.</w:t>
-      </w:r>
-    </w:p>
-    <w:p>
-      <w:pPr>
-        <w:spacing w:after="0" w:line="240" w:lineRule="auto"/>
-        <w:rPr>
-          <w:rFonts w:ascii="Times New Roman" w:hAnsi="Times New Roman" w:cs="Times New Roman"/>
-        </w:rPr>
-      </w:pPr>
-    </w:p>
-    <w:p>
-      <w:pPr>
-        <w:spacing w:after="0" w:line="240" w:lineRule="auto"/>
-        <w:rPr>
-          <w:rFonts w:ascii="Times New Roman" w:hAnsi="Times New Roman" w:cs="Times New Roman"/>
-        </w:rPr>
-      </w:pPr>
-      <w:r>
-        <w:rPr>
-          <w:rFonts w:ascii="Times New Roman" w:hAnsi="Times New Roman" w:cs="Times New Roman"/>
-        </w:rPr>
-        <w:t xml:space="preserve">I have a passion for simulating robotic systems and it has become the main focus of my ongoing academic research in ASU’s Integrated Design, Engineering, and Analysis Lab. I am currently working on a project to design a low-cost robot capable of dynamic, terrestrial locomotion. As part of this project, I am comparing the fidelity of an analytical model created in Python with a computational model created in the game engine Unity 3D. I have run simulations with both models to determine the optimal leg characteristics, and recently completed manufacturing and testing those leg designs. I am currently in the process of analyzing the experimental results using Python, so they may be compared with the theoretical results from the two models. I will enter your division with valuable experience </w:t>
-      </w:r>
-      <w:r>
-        <w:rPr>
-          <w:rFonts w:ascii="Times New Roman" w:hAnsi="Times New Roman" w:cs="Times New Roman"/>
-        </w:rPr>
-        <w:t>integrating</w:t>
-      </w:r>
-      <w:r>
-        <w:rPr>
-          <w:rFonts w:ascii="Times New Roman" w:hAnsi="Times New Roman" w:cs="Times New Roman"/>
-        </w:rPr>
-        <w:t xml:space="preserve"> and testing</w:t>
-      </w:r>
-      <w:r>
-        <w:rPr>
-          <w:rFonts w:ascii="Times New Roman" w:hAnsi="Times New Roman" w:cs="Times New Roman"/>
-        </w:rPr>
-        <w:t xml:space="preserve"> mechanical, electrical, and software systems</w:t>
-      </w:r>
-      <w:r>
-        <w:rPr>
-          <w:rFonts w:ascii="Times New Roman" w:hAnsi="Times New Roman" w:cs="Times New Roman"/>
-        </w:rPr>
-        <w:t xml:space="preserve"> and I am very interested in learning more about your </w:t>
-      </w:r>
-      <w:r>
-        <w:rPr>
-          <w:rFonts w:ascii="Times New Roman" w:hAnsi="Times New Roman" w:cs="Times New Roman"/>
-        </w:rPr>
-        <w:t>development of “Enterprise” technologies</w:t>
-      </w:r>
-      <w:r>
-        <w:rPr>
-          <w:rFonts w:ascii="Times New Roman" w:hAnsi="Times New Roman" w:cs="Times New Roman"/>
-        </w:rPr>
-        <w:t xml:space="preserve">. </w:t>
-      </w:r>
-    </w:p>
-    <w:p>
-      <w:pPr>
-        <w:spacing w:after="0" w:line="240" w:lineRule="auto"/>
-        <w:rPr>
-          <w:rFonts w:ascii="Times New Roman" w:hAnsi="Times New Roman" w:cs="Times New Roman"/>
-        </w:rPr>
-      </w:pPr>
-    </w:p>
-    <w:p>
-      <w:pPr>
-        <w:spacing w:after="0" w:line="240" w:lineRule="auto"/>
-        <w:rPr>
-          <w:rFonts w:ascii="Times New Roman" w:hAnsi="Times New Roman" w:cs="Times New Roman"/>
-        </w:rPr>
-      </w:pPr>
-      <w:r>
-        <w:rPr>
-          <w:rFonts w:ascii="Times New Roman" w:hAnsi="Times New Roman" w:cs="Times New Roman"/>
-        </w:rPr>
-        <w:t xml:space="preserve">Through academic projects and competitive robotics, I have applied my programming knowledge to develop robot control and sensing solutions. For example, in my robotics systems class last semester, I wrote background and color subtraction algorithms using OpenCV and used them to send coordinates of a target object to a pick and place manipulator’s microcontroller. The pick and place manipulator was programmed in C and used inverse kinematics to move to the specified coordinates. I then built on this project and used a Linux system running ROS to locate and track an object using OpenCV’s feature detection and object tracking libraries. These have been two of my favorite projects and I look forward to experiencing your advanced research </w:t>
-      </w:r>
-      <w:r>
-        <w:rPr>
-          <w:rFonts w:ascii="Times New Roman" w:hAnsi="Times New Roman" w:cs="Times New Roman"/>
-        </w:rPr>
-        <w:t>wit</w:t>
-      </w:r>
-      <w:r>
-        <w:rPr>
-          <w:rFonts w:ascii="Times New Roman" w:hAnsi="Times New Roman" w:cs="Times New Roman"/>
-        </w:rPr>
-        <w:t xml:space="preserve">h </w:t>
-      </w:r>
-      <w:r>
-        <w:rPr>
-          <w:rFonts w:ascii="Times New Roman" w:hAnsi="Times New Roman" w:cs="Times New Roman"/>
-        </w:rPr>
-        <w:t>vision systems</w:t>
-      </w:r>
-      <w:r>
-        <w:rPr>
-          <w:rFonts w:ascii="Times New Roman" w:hAnsi="Times New Roman" w:cs="Times New Roman"/>
-        </w:rPr>
-        <w:t>.</w:t>
-      </w:r>
-    </w:p>
-    <w:p>
-      <w:pPr>
-        <w:spacing w:after="0" w:line="240" w:lineRule="auto"/>
-        <w:rPr>
-          <w:rFonts w:ascii="Times New Roman" w:hAnsi="Times New Roman" w:cs="Times New Roman"/>
-        </w:rPr>
-      </w:pPr>
-    </w:p>
-    <w:p>
-      <w:pPr>
-        <w:spacing w:after="0" w:line="240" w:lineRule="auto"/>
-        <w:rPr>
-          <w:rFonts w:ascii="Times New Roman" w:hAnsi="Times New Roman" w:cs="Times New Roman"/>
-        </w:rPr>
-      </w:pPr>
-      <w:r>
-        <w:rPr>
-          <w:rFonts w:ascii="Times New Roman" w:hAnsi="Times New Roman" w:cs="Times New Roman"/>
-        </w:rPr>
-        <w:t xml:space="preserve">I am available starting the second week of May through the third week of August this summer. I am happy to relocate to </w:t>
-      </w:r>
-      <w:r>
-        <w:rPr>
-          <w:rFonts w:ascii="Times New Roman" w:hAnsi="Times New Roman" w:cs="Times New Roman"/>
-        </w:rPr>
-        <w:t>Illinois</w:t>
+        <w:t>6220 Culebra Road</w:t>
+      </w:r>
+    </w:p>
+    <w:p>
+      <w:pPr>
+        <w:spacing w:after="0" w:line="240" w:lineRule="auto"/>
+        <w:rPr>
+          <w:rFonts w:ascii="Times New Roman" w:hAnsi="Times New Roman" w:cs="Times New Roman"/>
+        </w:rPr>
+      </w:pPr>
+      <w:r>
+        <w:rPr>
+          <w:rFonts w:ascii="Times New Roman" w:hAnsi="Times New Roman" w:cs="Times New Roman"/>
+        </w:rPr>
+        <w:t>San Antonio, T</w:t>
+      </w:r>
+      <w:r>
+        <w:rPr>
+          <w:rFonts w:ascii="Times New Roman" w:hAnsi="Times New Roman" w:cs="Times New Roman"/>
+        </w:rPr>
+        <w:t>exas</w:t>
       </w:r>
       <w:bookmarkStart w:id="0" w:name="_GoBack"/>
       <w:bookmarkEnd w:id="0"/>
+      <w:r>
+        <w:rPr>
+          <w:rFonts w:ascii="Times New Roman" w:hAnsi="Times New Roman" w:cs="Times New Roman"/>
+        </w:rPr>
+        <w:t xml:space="preserve"> 78238</w:t>
+      </w:r>
+    </w:p>
+    <w:p>
+      <w:pPr>
+        <w:spacing w:after="0" w:line="240" w:lineRule="auto"/>
+        <w:rPr>
+          <w:rFonts w:ascii="Times New Roman" w:hAnsi="Times New Roman" w:cs="Times New Roman"/>
+        </w:rPr>
+      </w:pPr>
+    </w:p>
+    <w:p>
+      <w:pPr>
+        <w:spacing w:after="0" w:line="240" w:lineRule="auto"/>
+        <w:rPr>
+          <w:rFonts w:ascii="Times New Roman" w:hAnsi="Times New Roman" w:cs="Times New Roman"/>
+        </w:rPr>
+      </w:pPr>
+      <w:r>
+        <w:rPr>
+          <w:rFonts w:ascii="Times New Roman" w:hAnsi="Times New Roman" w:cs="Times New Roman"/>
+        </w:rPr>
+        <w:t>Dear Hiring Professionals:</w:t>
+      </w:r>
+    </w:p>
+    <w:p>
+      <w:pPr>
+        <w:spacing w:after="0" w:line="240" w:lineRule="auto"/>
+        <w:rPr>
+          <w:rFonts w:ascii="Times New Roman" w:hAnsi="Times New Roman" w:cs="Times New Roman"/>
+        </w:rPr>
+      </w:pPr>
+    </w:p>
+    <w:p>
+      <w:pPr>
+        <w:spacing w:after="0" w:line="240" w:lineRule="auto"/>
+        <w:rPr>
+          <w:rFonts w:ascii="Times New Roman" w:hAnsi="Times New Roman" w:cs="Times New Roman"/>
+        </w:rPr>
+      </w:pPr>
+      <w:r>
+        <w:rPr>
+          <w:rFonts w:ascii="Times New Roman" w:hAnsi="Times New Roman" w:cs="Times New Roman"/>
+        </w:rPr>
+        <w:t xml:space="preserve">I am a Robotics Engineering student at Arizona State University’s Fulton Schools of Engineering interested in programming and testing </w:t>
+      </w:r>
+      <w:r>
+        <w:rPr>
+          <w:rFonts w:ascii="Times New Roman" w:hAnsi="Times New Roman" w:cs="Times New Roman"/>
+        </w:rPr>
+        <w:t xml:space="preserve">autonomous </w:t>
+      </w:r>
+      <w:r>
+        <w:rPr>
+          <w:rFonts w:ascii="Times New Roman" w:hAnsi="Times New Roman" w:cs="Times New Roman"/>
+        </w:rPr>
+        <w:t>systems.</w:t>
+      </w:r>
+      <w:r>
+        <w:rPr>
+          <w:rFonts w:ascii="Times New Roman" w:hAnsi="Times New Roman" w:cs="Times New Roman"/>
+        </w:rPr>
+        <w:t xml:space="preserve"> As such, I am particularly interested in working </w:t>
+      </w:r>
+      <w:r>
+        <w:rPr>
+          <w:rFonts w:ascii="Times New Roman" w:hAnsi="Times New Roman" w:cs="Times New Roman"/>
+        </w:rPr>
+        <w:t xml:space="preserve">with your </w:t>
+      </w:r>
+      <w:r>
+        <w:rPr>
+          <w:rFonts w:ascii="Times New Roman" w:hAnsi="Times New Roman" w:cs="Times New Roman"/>
+        </w:rPr>
+        <w:t>robotics team</w:t>
+      </w:r>
+      <w:r>
+        <w:rPr>
+          <w:rFonts w:ascii="Times New Roman" w:hAnsi="Times New Roman" w:cs="Times New Roman"/>
+        </w:rPr>
+        <w:t xml:space="preserve"> as a</w:t>
+      </w:r>
+      <w:r>
+        <w:rPr>
+          <w:rFonts w:ascii="Times New Roman" w:hAnsi="Times New Roman" w:cs="Times New Roman"/>
+        </w:rPr>
+        <w:t xml:space="preserve">n Engineering Intern </w:t>
+      </w:r>
+      <w:r>
+        <w:rPr>
+          <w:rFonts w:ascii="Times New Roman" w:hAnsi="Times New Roman" w:cs="Times New Roman"/>
+        </w:rPr>
+        <w:t xml:space="preserve">in </w:t>
+      </w:r>
+      <w:r>
+        <w:rPr>
+          <w:rFonts w:ascii="Times New Roman" w:hAnsi="Times New Roman" w:cs="Times New Roman"/>
+        </w:rPr>
+        <w:t>Glenview</w:t>
+      </w:r>
+      <w:r>
+        <w:rPr>
+          <w:rFonts w:ascii="Times New Roman" w:hAnsi="Times New Roman" w:cs="Times New Roman"/>
+        </w:rPr>
+        <w:t xml:space="preserve">, </w:t>
+      </w:r>
+      <w:r>
+        <w:rPr>
+          <w:rFonts w:ascii="Times New Roman" w:hAnsi="Times New Roman" w:cs="Times New Roman"/>
+        </w:rPr>
+        <w:t>Illinois</w:t>
+      </w:r>
+      <w:r>
+        <w:rPr>
+          <w:rFonts w:ascii="Times New Roman" w:hAnsi="Times New Roman" w:cs="Times New Roman"/>
+        </w:rPr>
+        <w:t xml:space="preserve"> to research, develop, and test </w:t>
+      </w:r>
+      <w:r>
+        <w:rPr>
+          <w:rFonts w:ascii="Times New Roman" w:hAnsi="Times New Roman" w:cs="Times New Roman"/>
+        </w:rPr>
+        <w:t>vision systems</w:t>
+      </w:r>
+      <w:r>
+        <w:rPr>
+          <w:rFonts w:ascii="Times New Roman" w:hAnsi="Times New Roman" w:cs="Times New Roman"/>
+        </w:rPr>
+        <w:t>. My experience writing programs to model systems, collect sensor data, perform experiments</w:t>
+      </w:r>
+      <w:r>
+        <w:rPr>
+          <w:rFonts w:ascii="Times New Roman" w:hAnsi="Times New Roman" w:cs="Times New Roman"/>
+        </w:rPr>
+        <w:t>, and control robotic system</w:t>
+      </w:r>
+      <w:r>
+        <w:rPr>
+          <w:rFonts w:ascii="Times New Roman" w:hAnsi="Times New Roman" w:cs="Times New Roman"/>
+        </w:rPr>
+        <w:t>s</w:t>
+      </w:r>
+      <w:r>
+        <w:rPr>
+          <w:rFonts w:ascii="Times New Roman" w:hAnsi="Times New Roman" w:cs="Times New Roman"/>
+        </w:rPr>
+        <w:t xml:space="preserve"> will make me a valuable addition to your team. I am eager to gain more experience </w:t>
+      </w:r>
+      <w:r>
+        <w:rPr>
+          <w:rFonts w:ascii="Times New Roman" w:hAnsi="Times New Roman" w:cs="Times New Roman"/>
+        </w:rPr>
+        <w:t>testing and debugging robotic systems</w:t>
+      </w:r>
+      <w:r>
+        <w:rPr>
+          <w:rFonts w:ascii="Times New Roman" w:hAnsi="Times New Roman" w:cs="Times New Roman"/>
+        </w:rPr>
+        <w:t xml:space="preserve"> with </w:t>
+      </w:r>
+      <w:r>
+        <w:rPr>
+          <w:rFonts w:ascii="Times New Roman" w:hAnsi="Times New Roman" w:cs="Times New Roman"/>
+        </w:rPr>
+        <w:t>ITW</w:t>
+      </w:r>
+      <w:r>
+        <w:rPr>
+          <w:rFonts w:ascii="Times New Roman" w:hAnsi="Times New Roman" w:cs="Times New Roman"/>
+        </w:rPr>
+        <w:t xml:space="preserve"> to solve the toughest challenges relating to </w:t>
+      </w:r>
+      <w:r>
+        <w:rPr>
+          <w:rFonts w:ascii="Times New Roman" w:hAnsi="Times New Roman" w:cs="Times New Roman"/>
+        </w:rPr>
+        <w:t>robotics</w:t>
+      </w:r>
+      <w:r>
+        <w:rPr>
+          <w:rFonts w:ascii="Times New Roman" w:hAnsi="Times New Roman" w:cs="Times New Roman"/>
+        </w:rPr>
+        <w:t>. I</w:t>
+      </w:r>
+      <w:r>
+        <w:rPr>
+          <w:rFonts w:ascii="Times New Roman" w:hAnsi="Times New Roman" w:cs="Times New Roman"/>
+        </w:rPr>
+        <w:t xml:space="preserve"> look forward to speaking with you about your internship opening.</w:t>
+      </w:r>
+    </w:p>
+    <w:p>
+      <w:pPr>
+        <w:spacing w:after="0" w:line="240" w:lineRule="auto"/>
+        <w:rPr>
+          <w:rFonts w:ascii="Times New Roman" w:hAnsi="Times New Roman" w:cs="Times New Roman"/>
+        </w:rPr>
+      </w:pPr>
+    </w:p>
+    <w:p>
+      <w:pPr>
+        <w:spacing w:after="0" w:line="240" w:lineRule="auto"/>
+        <w:rPr>
+          <w:rFonts w:ascii="Times New Roman" w:hAnsi="Times New Roman" w:cs="Times New Roman"/>
+        </w:rPr>
+      </w:pPr>
+      <w:r>
+        <w:rPr>
+          <w:rFonts w:ascii="Times New Roman" w:hAnsi="Times New Roman" w:cs="Times New Roman"/>
+        </w:rPr>
+        <w:t xml:space="preserve">I have a passion for simulating robotic systems and it has become the main focus of my ongoing academic research in ASU’s Integrated Design, Engineering, and Analysis Lab. I am currently working on a project to design a low-cost robot capable of dynamic, terrestrial locomotion. As part of this project, I am comparing the fidelity of an analytical model created in Python with a computational model created in the game engine Unity 3D. I have run simulations with both models to determine the optimal leg characteristics, and recently completed manufacturing and testing those leg designs. I am currently in the process of analyzing the experimental results using Python, so they may be compared with the theoretical results from the two models. I will enter your division with valuable experience </w:t>
+      </w:r>
+      <w:r>
+        <w:rPr>
+          <w:rFonts w:ascii="Times New Roman" w:hAnsi="Times New Roman" w:cs="Times New Roman"/>
+        </w:rPr>
+        <w:t>integrating</w:t>
+      </w:r>
+      <w:r>
+        <w:rPr>
+          <w:rFonts w:ascii="Times New Roman" w:hAnsi="Times New Roman" w:cs="Times New Roman"/>
+        </w:rPr>
+        <w:t xml:space="preserve"> and testing</w:t>
+      </w:r>
+      <w:r>
+        <w:rPr>
+          <w:rFonts w:ascii="Times New Roman" w:hAnsi="Times New Roman" w:cs="Times New Roman"/>
+        </w:rPr>
+        <w:t xml:space="preserve"> mechanical, electrical, and software systems</w:t>
+      </w:r>
+      <w:r>
+        <w:rPr>
+          <w:rFonts w:ascii="Times New Roman" w:hAnsi="Times New Roman" w:cs="Times New Roman"/>
+        </w:rPr>
+        <w:t xml:space="preserve"> and I am very interested in learning more about your </w:t>
+      </w:r>
+      <w:r>
+        <w:rPr>
+          <w:rFonts w:ascii="Times New Roman" w:hAnsi="Times New Roman" w:cs="Times New Roman"/>
+        </w:rPr>
+        <w:t>development of “Enterprise” technologies</w:t>
+      </w:r>
+      <w:r>
+        <w:rPr>
+          <w:rFonts w:ascii="Times New Roman" w:hAnsi="Times New Roman" w:cs="Times New Roman"/>
+        </w:rPr>
+        <w:t xml:space="preserve">. </w:t>
+      </w:r>
+    </w:p>
+    <w:p>
+      <w:pPr>
+        <w:spacing w:after="0" w:line="240" w:lineRule="auto"/>
+        <w:rPr>
+          <w:rFonts w:ascii="Times New Roman" w:hAnsi="Times New Roman" w:cs="Times New Roman"/>
+        </w:rPr>
+      </w:pPr>
+    </w:p>
+    <w:p>
+      <w:pPr>
+        <w:spacing w:after="0" w:line="240" w:lineRule="auto"/>
+        <w:rPr>
+          <w:rFonts w:ascii="Times New Roman" w:hAnsi="Times New Roman" w:cs="Times New Roman"/>
+        </w:rPr>
+      </w:pPr>
+      <w:r>
+        <w:rPr>
+          <w:rFonts w:ascii="Times New Roman" w:hAnsi="Times New Roman" w:cs="Times New Roman"/>
+        </w:rPr>
+        <w:t xml:space="preserve">Through academic projects and competitive robotics, I have applied my programming knowledge to develop robot control and sensing solutions. For example, in my robotics systems class last semester, I wrote background and color subtraction algorithms using OpenCV and used them to send coordinates of a target object to a pick and place manipulator’s microcontroller. The pick and place manipulator was programmed in C and used inverse kinematics to move to the specified coordinates. I then built on this project and used a Linux system running ROS to locate and track an object using OpenCV’s feature detection and object tracking libraries. These have been two of my favorite projects and I look forward to experiencing your advanced research </w:t>
+      </w:r>
+      <w:r>
+        <w:rPr>
+          <w:rFonts w:ascii="Times New Roman" w:hAnsi="Times New Roman" w:cs="Times New Roman"/>
+        </w:rPr>
+        <w:t>wit</w:t>
+      </w:r>
+      <w:r>
+        <w:rPr>
+          <w:rFonts w:ascii="Times New Roman" w:hAnsi="Times New Roman" w:cs="Times New Roman"/>
+        </w:rPr>
+        <w:t xml:space="preserve">h </w:t>
+      </w:r>
+      <w:r>
+        <w:rPr>
+          <w:rFonts w:ascii="Times New Roman" w:hAnsi="Times New Roman" w:cs="Times New Roman"/>
+        </w:rPr>
+        <w:t>vision systems</w:t>
+      </w:r>
+      <w:r>
+        <w:rPr>
+          <w:rFonts w:ascii="Times New Roman" w:hAnsi="Times New Roman" w:cs="Times New Roman"/>
+        </w:rPr>
+        <w:t>.</w:t>
+      </w:r>
+    </w:p>
+    <w:p>
+      <w:pPr>
+        <w:spacing w:after="0" w:line="240" w:lineRule="auto"/>
+        <w:rPr>
+          <w:rFonts w:ascii="Times New Roman" w:hAnsi="Times New Roman" w:cs="Times New Roman"/>
+        </w:rPr>
+      </w:pPr>
+    </w:p>
+    <w:p>
+      <w:pPr>
+        <w:spacing w:after="0" w:line="240" w:lineRule="auto"/>
+        <w:rPr>
+          <w:rFonts w:ascii="Times New Roman" w:hAnsi="Times New Roman" w:cs="Times New Roman"/>
+        </w:rPr>
+      </w:pPr>
+      <w:r>
+        <w:rPr>
+          <w:rFonts w:ascii="Times New Roman" w:hAnsi="Times New Roman" w:cs="Times New Roman"/>
+        </w:rPr>
+        <w:t xml:space="preserve">I am available starting the second week of May through the third week of August this summer. I am happy to relocate to </w:t>
+      </w:r>
+      <w:r>
+        <w:rPr>
+          <w:rFonts w:ascii="Times New Roman" w:hAnsi="Times New Roman" w:cs="Times New Roman"/>
+        </w:rPr>
+        <w:t>Illinois</w:t>
+      </w:r>
       <w:r>
         <w:rPr>
           <w:rFonts w:ascii="Times New Roman" w:hAnsi="Times New Roman" w:cs="Times New Roman"/>

</xml_diff>